<commit_message>
docx updated as well
</commit_message>
<xml_diff>
--- a/C18 Ex01 Ori 205665508 Amir 305707044/DP_Ex02_PatternsExplanation.docx
+++ b/C18 Ex01 Ori 205665508 Amir 305707044/DP_Ex02_PatternsExplanation.docx
@@ -2721,8 +2721,172 @@
           </wp:inline>
         </w:drawing>
       </w:r>
+    </w:p>
+    <w:p>
+      <w:pPr>
+        <w:rPr>
+          <w:rtl/>
+        </w:rPr>
+      </w:pPr>
+    </w:p>
+    <w:p>
+      <w:pPr>
+        <w:rPr>
+          <w:rtl/>
+        </w:rPr>
+      </w:pPr>
+    </w:p>
+    <w:p>
+      <w:pPr>
+        <w:rPr>
+          <w:rtl/>
+        </w:rPr>
+      </w:pPr>
+    </w:p>
+    <w:p>
+      <w:pPr>
+        <w:rPr>
+          <w:rtl/>
+        </w:rPr>
+      </w:pPr>
+    </w:p>
+    <w:p>
+      <w:pPr>
+        <w:rPr>
+          <w:rtl/>
+        </w:rPr>
+      </w:pPr>
+    </w:p>
+    <w:p>
+      <w:pPr>
+        <w:rPr>
+          <w:rtl/>
+        </w:rPr>
+      </w:pPr>
       <w:bookmarkStart w:id="0" w:name="_GoBack"/>
       <w:bookmarkEnd w:id="0"/>
+    </w:p>
+    <w:p>
+      <w:pPr>
+        <w:pStyle w:val="3"/>
+        <w:rPr>
+          <w:rtl/>
+        </w:rPr>
+      </w:pPr>
+      <w:r>
+        <w:lastRenderedPageBreak/>
+        <w:t>Two-Way Data Binding</w:t>
+      </w:r>
+      <w:r>
+        <w:rPr>
+          <w:rFonts w:hint="cs"/>
+          <w:rtl/>
+        </w:rPr>
+        <w:t xml:space="preserve">: </w:t>
+      </w:r>
+    </w:p>
+    <w:p>
+      <w:pPr>
+        <w:pStyle w:val="af"/>
+        <w:numPr>
+          <w:ilvl w:val="0"/>
+          <w:numId w:val="1"/>
+        </w:numPr>
+      </w:pPr>
+      <w:r>
+        <w:rPr>
+          <w:rFonts w:hint="cs"/>
+          <w:rtl/>
+        </w:rPr>
+        <w:t>ממומש בתרגיל ב2 מקומות בקוד:</w:t>
+      </w:r>
+    </w:p>
+    <w:p>
+      <w:pPr>
+        <w:pStyle w:val="af"/>
+        <w:numPr>
+          <w:ilvl w:val="1"/>
+          <w:numId w:val="1"/>
+        </w:numPr>
+      </w:pPr>
+      <w:proofErr w:type="spellStart"/>
+      <w:r>
+        <w:t>FormFaceBookApp.buttonFetchGroups_Click</w:t>
+      </w:r>
+      <w:proofErr w:type="spellEnd"/>
+      <w:r>
+        <w:rPr>
+          <w:rFonts w:hint="cs"/>
+          <w:rtl/>
+        </w:rPr>
+        <w:t xml:space="preserve"> </w:t>
+      </w:r>
+      <w:r>
+        <w:rPr>
+          <w:rtl/>
+        </w:rPr>
+        <w:t>–</w:t>
+      </w:r>
+      <w:r>
+        <w:rPr>
+          <w:rFonts w:hint="cs"/>
+          <w:rtl/>
+        </w:rPr>
+        <w:t xml:space="preserve"> כאשר מבקשים לקבל מידע אודות הקבוצות אליהן משתייך המשתמש.</w:t>
+      </w:r>
+    </w:p>
+    <w:p>
+      <w:pPr>
+        <w:pStyle w:val="af"/>
+        <w:numPr>
+          <w:ilvl w:val="1"/>
+          <w:numId w:val="1"/>
+        </w:numPr>
+        <w:rPr>
+          <w:rtl/>
+        </w:rPr>
+      </w:pPr>
+      <w:proofErr w:type="spellStart"/>
+      <w:r>
+        <w:rPr>
+          <w:rFonts w:hint="cs"/>
+        </w:rPr>
+        <w:t>F</w:t>
+      </w:r>
+      <w:r>
+        <w:t>ormFacebookApp.activateShickOShook</w:t>
+      </w:r>
+      <w:proofErr w:type="spellEnd"/>
+      <w:r>
+        <w:rPr>
+          <w:rFonts w:hint="cs"/>
+          <w:rtl/>
+        </w:rPr>
+        <w:t xml:space="preserve"> </w:t>
+      </w:r>
+      <w:r>
+        <w:rPr>
+          <w:rtl/>
+        </w:rPr>
+        <w:t>–</w:t>
+      </w:r>
+      <w:r>
+        <w:rPr>
+          <w:rFonts w:hint="cs"/>
+          <w:rtl/>
+        </w:rPr>
+        <w:t xml:space="preserve"> כאשר מביאים חבר רנדומלי, מעבר להבאת תמונותיו (מומש בתרגיל קודם), גם משתמשים ב- </w:t>
+      </w:r>
+      <w:r>
+        <w:t>Data Binding</w:t>
+      </w:r>
+      <w:r>
+        <w:rPr>
+          <w:rFonts w:hint="cs"/>
+          <w:rtl/>
+        </w:rPr>
+        <w:t xml:space="preserve"> ע"מ להביא נתונים אודותיו.</w:t>
+      </w:r>
     </w:p>
     <w:sectPr>
       <w:headerReference w:type="default" r:id="rId15"/>
@@ -6055,7 +6219,7 @@
 </file>
 
 <file path=customXml/itemProps2.xml><?xml version="1.0" encoding="utf-8"?>
-<ds:datastoreItem xmlns:ds="http://schemas.openxmlformats.org/officeDocument/2006/customXml" ds:itemID="{DF4980CC-995D-439F-89F0-31D9236B4F8F}">
+<ds:datastoreItem xmlns:ds="http://schemas.openxmlformats.org/officeDocument/2006/customXml" ds:itemID="{6817041C-2038-4955-808D-EF234730FA9B}">
   <ds:schemaRefs>
     <ds:schemaRef ds:uri="http://schemas.openxmlformats.org/officeDocument/2006/bibliography"/>
   </ds:schemaRefs>

</xml_diff>